<commit_message>
5/7/20 From Laptop, Updated macro
</commit_message>
<xml_diff>
--- a/Others/Check List for WFH.docx
+++ b/Others/Check List for WFH.docx
@@ -22,28 +22,29 @@
       <w:tblPr>
         <w:tblStyle w:val="TableGrid"/>
         <w:tblW w:w="0" w:type="auto"/>
-        <w:tblLayout w:type="fixed"/>
         <w:tblLook w:val="04A0" w:firstRow="1" w:lastRow="0" w:firstColumn="1" w:lastColumn="0" w:noHBand="0" w:noVBand="1"/>
       </w:tblPr>
       <w:tblGrid>
-        <w:gridCol w:w="1271"/>
-        <w:gridCol w:w="1399"/>
-        <w:gridCol w:w="4963"/>
+        <w:gridCol w:w="1558"/>
+        <w:gridCol w:w="1713"/>
+        <w:gridCol w:w="6079"/>
       </w:tblGrid>
       <w:tr>
         <w:tc>
           <w:tcPr>
-            <w:tcW w:w="1271" w:type="dxa"/>
-          </w:tcPr>
-          <w:p>
-            <w:pPr>
-              <w:rPr>
+            <w:tcW w:w="1558" w:type="dxa"/>
+          </w:tcPr>
+          <w:p>
+            <w:pPr>
+              <w:rPr>
+                <w:rFonts w:cstheme="minorHAnsi"/>
                 <w:b/>
                 <w:lang w:val="en-IN"/>
               </w:rPr>
             </w:pPr>
             <w:r>
               <w:rPr>
+                <w:rFonts w:cstheme="minorHAnsi"/>
                 <w:b/>
                 <w:lang w:val="en-IN"/>
               </w:rPr>
@@ -53,17 +54,19 @@
         </w:tc>
         <w:tc>
           <w:tcPr>
-            <w:tcW w:w="1399" w:type="dxa"/>
-          </w:tcPr>
-          <w:p>
-            <w:pPr>
-              <w:rPr>
+            <w:tcW w:w="1713" w:type="dxa"/>
+          </w:tcPr>
+          <w:p>
+            <w:pPr>
+              <w:rPr>
+                <w:rFonts w:cstheme="minorHAnsi"/>
                 <w:b/>
                 <w:lang w:val="en-IN"/>
               </w:rPr>
             </w:pPr>
             <w:r>
               <w:rPr>
+                <w:rFonts w:cstheme="minorHAnsi"/>
                 <w:b/>
                 <w:lang w:val="en-IN"/>
               </w:rPr>
@@ -73,16 +76,18 @@
         </w:tc>
         <w:tc>
           <w:tcPr>
-            <w:tcW w:w="4963" w:type="dxa"/>
-          </w:tcPr>
-          <w:p>
-            <w:pPr>
-              <w:rPr>
+            <w:tcW w:w="6079" w:type="dxa"/>
+          </w:tcPr>
+          <w:p>
+            <w:pPr>
+              <w:rPr>
+                <w:rFonts w:cstheme="minorHAnsi"/>
                 <w:b/>
               </w:rPr>
             </w:pPr>
             <w:r>
               <w:rPr>
+                <w:rFonts w:cstheme="minorHAnsi"/>
                 <w:b/>
               </w:rPr>
               <w:t>URL</w:t>
@@ -93,16 +98,18 @@
       <w:tr>
         <w:tc>
           <w:tcPr>
-            <w:tcW w:w="1271" w:type="dxa"/>
-          </w:tcPr>
-          <w:p>
-            <w:pPr>
-              <w:rPr>
+            <w:tcW w:w="1558" w:type="dxa"/>
+          </w:tcPr>
+          <w:p>
+            <w:pPr>
+              <w:rPr>
+                <w:rFonts w:cstheme="minorHAnsi"/>
                 <w:lang w:val="en-IN"/>
               </w:rPr>
             </w:pPr>
             <w:r>
               <w:rPr>
+                <w:rFonts w:cstheme="minorHAnsi"/>
                 <w:lang w:val="en-IN"/>
               </w:rPr>
               <w:t>Zeppelin</w:t>
@@ -111,16 +118,18 @@
         </w:tc>
         <w:tc>
           <w:tcPr>
-            <w:tcW w:w="1399" w:type="dxa"/>
-          </w:tcPr>
-          <w:p>
-            <w:pPr>
-              <w:rPr>
+            <w:tcW w:w="1713" w:type="dxa"/>
+          </w:tcPr>
+          <w:p>
+            <w:pPr>
+              <w:rPr>
+                <w:rFonts w:cstheme="minorHAnsi"/>
                 <w:lang w:val="en-IN"/>
               </w:rPr>
             </w:pPr>
             <w:r>
               <w:rPr>
+                <w:rFonts w:cstheme="minorHAnsi"/>
                 <w:lang w:val="en-IN"/>
               </w:rPr>
               <w:t>PRD</w:t>
@@ -129,13 +138,19 @@
         </w:tc>
         <w:tc>
           <w:tcPr>
-            <w:tcW w:w="4963" w:type="dxa"/>
-          </w:tcPr>
-          <w:p>
+            <w:tcW w:w="6079" w:type="dxa"/>
+          </w:tcPr>
+          <w:p>
+            <w:pPr>
+              <w:rPr>
+                <w:rFonts w:cstheme="minorHAnsi"/>
+              </w:rPr>
+            </w:pPr>
             <w:hyperlink r:id="rId4" w:history="1">
               <w:r>
                 <w:rPr>
                   <w:rStyle w:val="Hyperlink"/>
+                  <w:rFonts w:cstheme="minorHAnsi"/>
                 </w:rPr>
                 <w:t>http://usnencpl075.nmcorp.nissan.biz:9995/</w:t>
               </w:r>
@@ -146,33 +161,55 @@
       <w:tr>
         <w:tc>
           <w:tcPr>
-            <w:tcW w:w="1271" w:type="dxa"/>
-          </w:tcPr>
-          <w:p>
-            <w:r>
+            <w:tcW w:w="1558" w:type="dxa"/>
+          </w:tcPr>
+          <w:p>
+            <w:pPr>
+              <w:rPr>
+                <w:rFonts w:cstheme="minorHAnsi"/>
+              </w:rPr>
+            </w:pPr>
+            <w:r>
+              <w:rPr>
+                <w:rFonts w:cstheme="minorHAnsi"/>
+              </w:rPr>
               <w:t>DIH</w:t>
             </w:r>
           </w:p>
         </w:tc>
         <w:tc>
           <w:tcPr>
-            <w:tcW w:w="1399" w:type="dxa"/>
-          </w:tcPr>
-          <w:p>
-            <w:r>
+            <w:tcW w:w="1713" w:type="dxa"/>
+          </w:tcPr>
+          <w:p>
+            <w:pPr>
+              <w:rPr>
+                <w:rFonts w:cstheme="minorHAnsi"/>
+              </w:rPr>
+            </w:pPr>
+            <w:r>
+              <w:rPr>
+                <w:rFonts w:cstheme="minorHAnsi"/>
+              </w:rPr>
               <w:t>PRD</w:t>
             </w:r>
           </w:p>
         </w:tc>
         <w:tc>
           <w:tcPr>
-            <w:tcW w:w="4963" w:type="dxa"/>
-          </w:tcPr>
-          <w:p>
+            <w:tcW w:w="6079" w:type="dxa"/>
+          </w:tcPr>
+          <w:p>
+            <w:pPr>
+              <w:rPr>
+                <w:rFonts w:cstheme="minorHAnsi"/>
+              </w:rPr>
+            </w:pPr>
             <w:hyperlink r:id="rId5" w:history="1">
               <w:r>
                 <w:rPr>
                   <w:rStyle w:val="Hyperlink"/>
+                  <w:rFonts w:cstheme="minorHAnsi"/>
                 </w:rPr>
                 <w:t>http://10.78.11.31:18080/dih-console/login.jsp</w:t>
               </w:r>
@@ -183,33 +220,55 @@
       <w:tr>
         <w:tc>
           <w:tcPr>
-            <w:tcW w:w="1271" w:type="dxa"/>
-          </w:tcPr>
-          <w:p>
-            <w:r>
+            <w:tcW w:w="1558" w:type="dxa"/>
+          </w:tcPr>
+          <w:p>
+            <w:pPr>
+              <w:rPr>
+                <w:rFonts w:cstheme="minorHAnsi"/>
+              </w:rPr>
+            </w:pPr>
+            <w:r>
+              <w:rPr>
+                <w:rFonts w:cstheme="minorHAnsi"/>
+              </w:rPr>
               <w:t>DIH Non</w:t>
             </w:r>
           </w:p>
         </w:tc>
         <w:tc>
           <w:tcPr>
-            <w:tcW w:w="1399" w:type="dxa"/>
-          </w:tcPr>
-          <w:p>
-            <w:r>
+            <w:tcW w:w="1713" w:type="dxa"/>
+          </w:tcPr>
+          <w:p>
+            <w:pPr>
+              <w:rPr>
+                <w:rFonts w:cstheme="minorHAnsi"/>
+              </w:rPr>
+            </w:pPr>
+            <w:r>
+              <w:rPr>
+                <w:rFonts w:cstheme="minorHAnsi"/>
+              </w:rPr>
               <w:t>PRD</w:t>
             </w:r>
           </w:p>
         </w:tc>
         <w:tc>
           <w:tcPr>
-            <w:tcW w:w="4963" w:type="dxa"/>
-          </w:tcPr>
-          <w:p>
+            <w:tcW w:w="6079" w:type="dxa"/>
+          </w:tcPr>
+          <w:p>
+            <w:pPr>
+              <w:rPr>
+                <w:rFonts w:cstheme="minorHAnsi"/>
+              </w:rPr>
+            </w:pPr>
             <w:hyperlink r:id="rId6" w:history="1">
               <w:r>
                 <w:rPr>
                   <w:rStyle w:val="Hyperlink"/>
+                  <w:rFonts w:cstheme="minorHAnsi"/>
                 </w:rPr>
                 <w:t>http://10.78.11.32:18080/dih-console/login.jsp</w:t>
               </w:r>
@@ -220,11 +279,19 @@
       <w:tr>
         <w:tc>
           <w:tcPr>
-            <w:tcW w:w="1271" w:type="dxa"/>
-          </w:tcPr>
-          <w:p>
+            <w:tcW w:w="1558" w:type="dxa"/>
+          </w:tcPr>
+          <w:p>
+            <w:pPr>
+              <w:rPr>
+                <w:rFonts w:cstheme="minorHAnsi"/>
+              </w:rPr>
+            </w:pPr>
             <w:proofErr w:type="spellStart"/>
             <w:r>
+              <w:rPr>
+                <w:rFonts w:cstheme="minorHAnsi"/>
+              </w:rPr>
               <w:t>Oozie</w:t>
             </w:r>
             <w:proofErr w:type="spellEnd"/>
@@ -232,23 +299,37 @@
         </w:tc>
         <w:tc>
           <w:tcPr>
-            <w:tcW w:w="1399" w:type="dxa"/>
-          </w:tcPr>
-          <w:p>
-            <w:r>
+            <w:tcW w:w="1713" w:type="dxa"/>
+          </w:tcPr>
+          <w:p>
+            <w:pPr>
+              <w:rPr>
+                <w:rFonts w:cstheme="minorHAnsi"/>
+              </w:rPr>
+            </w:pPr>
+            <w:r>
+              <w:rPr>
+                <w:rFonts w:cstheme="minorHAnsi"/>
+              </w:rPr>
               <w:t>PRD</w:t>
             </w:r>
           </w:p>
         </w:tc>
         <w:tc>
           <w:tcPr>
-            <w:tcW w:w="4963" w:type="dxa"/>
-          </w:tcPr>
-          <w:p>
+            <w:tcW w:w="6079" w:type="dxa"/>
+          </w:tcPr>
+          <w:p>
+            <w:pPr>
+              <w:rPr>
+                <w:rFonts w:cstheme="minorHAnsi"/>
+              </w:rPr>
+            </w:pPr>
             <w:hyperlink r:id="rId7" w:history="1">
               <w:r>
                 <w:rPr>
                   <w:rStyle w:val="Hyperlink"/>
+                  <w:rFonts w:cstheme="minorHAnsi"/>
                 </w:rPr>
                 <w:t>http://usnencpl075.nmcorp.nissan.biz:11000/oozie/</w:t>
               </w:r>
@@ -259,11 +340,19 @@
       <w:tr>
         <w:tc>
           <w:tcPr>
-            <w:tcW w:w="1271" w:type="dxa"/>
-          </w:tcPr>
-          <w:p>
+            <w:tcW w:w="1558" w:type="dxa"/>
+          </w:tcPr>
+          <w:p>
+            <w:pPr>
+              <w:rPr>
+                <w:rFonts w:cstheme="minorHAnsi"/>
+              </w:rPr>
+            </w:pPr>
             <w:proofErr w:type="spellStart"/>
             <w:r>
+              <w:rPr>
+                <w:rFonts w:cstheme="minorHAnsi"/>
+              </w:rPr>
               <w:t>Oozie</w:t>
             </w:r>
             <w:proofErr w:type="spellEnd"/>
@@ -271,23 +360,37 @@
         </w:tc>
         <w:tc>
           <w:tcPr>
-            <w:tcW w:w="1399" w:type="dxa"/>
-          </w:tcPr>
-          <w:p>
-            <w:r>
+            <w:tcW w:w="1713" w:type="dxa"/>
+          </w:tcPr>
+          <w:p>
+            <w:pPr>
+              <w:rPr>
+                <w:rFonts w:cstheme="minorHAnsi"/>
+              </w:rPr>
+            </w:pPr>
+            <w:r>
+              <w:rPr>
+                <w:rFonts w:cstheme="minorHAnsi"/>
+              </w:rPr>
               <w:t>STG</w:t>
             </w:r>
           </w:p>
         </w:tc>
         <w:tc>
           <w:tcPr>
-            <w:tcW w:w="4963" w:type="dxa"/>
-          </w:tcPr>
-          <w:p>
+            <w:tcW w:w="6079" w:type="dxa"/>
+          </w:tcPr>
+          <w:p>
+            <w:pPr>
+              <w:rPr>
+                <w:rFonts w:cstheme="minorHAnsi"/>
+              </w:rPr>
+            </w:pPr>
             <w:hyperlink r:id="rId8" w:history="1">
               <w:r>
                 <w:rPr>
                   <w:rStyle w:val="Hyperlink"/>
+                  <w:rFonts w:cstheme="minorHAnsi"/>
                 </w:rPr>
                 <w:t>http://usnencpl077.nmcorp.nissan.biz:11000/oozie/</w:t>
               </w:r>
@@ -298,11 +401,19 @@
       <w:tr>
         <w:tc>
           <w:tcPr>
-            <w:tcW w:w="1271" w:type="dxa"/>
-          </w:tcPr>
-          <w:p>
+            <w:tcW w:w="1558" w:type="dxa"/>
+          </w:tcPr>
+          <w:p>
+            <w:pPr>
+              <w:rPr>
+                <w:rFonts w:cstheme="minorHAnsi"/>
+              </w:rPr>
+            </w:pPr>
             <w:proofErr w:type="spellStart"/>
             <w:r>
+              <w:rPr>
+                <w:rFonts w:cstheme="minorHAnsi"/>
+              </w:rPr>
               <w:t>Ambari</w:t>
             </w:r>
             <w:proofErr w:type="spellEnd"/>
@@ -310,23 +421,37 @@
         </w:tc>
         <w:tc>
           <w:tcPr>
-            <w:tcW w:w="1399" w:type="dxa"/>
-          </w:tcPr>
-          <w:p>
-            <w:r>
+            <w:tcW w:w="1713" w:type="dxa"/>
+          </w:tcPr>
+          <w:p>
+            <w:pPr>
+              <w:rPr>
+                <w:rFonts w:cstheme="minorHAnsi"/>
+              </w:rPr>
+            </w:pPr>
+            <w:r>
+              <w:rPr>
+                <w:rFonts w:cstheme="minorHAnsi"/>
+              </w:rPr>
               <w:t>PRD</w:t>
             </w:r>
           </w:p>
         </w:tc>
         <w:tc>
           <w:tcPr>
-            <w:tcW w:w="4963" w:type="dxa"/>
-          </w:tcPr>
-          <w:p>
+            <w:tcW w:w="6079" w:type="dxa"/>
+          </w:tcPr>
+          <w:p>
+            <w:pPr>
+              <w:rPr>
+                <w:rFonts w:cstheme="minorHAnsi"/>
+              </w:rPr>
+            </w:pPr>
             <w:hyperlink r:id="rId9" w:anchor="/login" w:history="1">
               <w:r>
                 <w:rPr>
                   <w:rStyle w:val="Hyperlink"/>
+                  <w:rFonts w:cstheme="minorHAnsi"/>
                 </w:rPr>
                 <w:t>http://usnencpl075.nmcorp.nissan.biz:8080/#/login</w:t>
               </w:r>
@@ -337,33 +462,55 @@
       <w:tr>
         <w:tc>
           <w:tcPr>
-            <w:tcW w:w="1271" w:type="dxa"/>
-          </w:tcPr>
-          <w:p>
-            <w:r>
+            <w:tcW w:w="1558" w:type="dxa"/>
+          </w:tcPr>
+          <w:p>
+            <w:pPr>
+              <w:rPr>
+                <w:rFonts w:cstheme="minorHAnsi"/>
+              </w:rPr>
+            </w:pPr>
+            <w:r>
+              <w:rPr>
+                <w:rFonts w:cstheme="minorHAnsi"/>
+              </w:rPr>
               <w:t>Tableau</w:t>
             </w:r>
           </w:p>
         </w:tc>
         <w:tc>
           <w:tcPr>
-            <w:tcW w:w="1399" w:type="dxa"/>
-          </w:tcPr>
-          <w:p>
-            <w:r>
+            <w:tcW w:w="1713" w:type="dxa"/>
+          </w:tcPr>
+          <w:p>
+            <w:pPr>
+              <w:rPr>
+                <w:rFonts w:cstheme="minorHAnsi"/>
+              </w:rPr>
+            </w:pPr>
+            <w:r>
+              <w:rPr>
+                <w:rFonts w:cstheme="minorHAnsi"/>
+              </w:rPr>
               <w:t>PRD</w:t>
             </w:r>
           </w:p>
         </w:tc>
         <w:tc>
           <w:tcPr>
-            <w:tcW w:w="4963" w:type="dxa"/>
-          </w:tcPr>
-          <w:p>
+            <w:tcW w:w="6079" w:type="dxa"/>
+          </w:tcPr>
+          <w:p>
+            <w:pPr>
+              <w:rPr>
+                <w:rFonts w:cstheme="minorHAnsi"/>
+              </w:rPr>
+            </w:pPr>
             <w:hyperlink r:id="rId10" w:anchor="/site/TCS/datasources" w:history="1">
               <w:r>
                 <w:rPr>
                   <w:rStyle w:val="Hyperlink"/>
+                  <w:rFonts w:cstheme="minorHAnsi"/>
                 </w:rPr>
                 <w:t>https://tableau.na.nissan.biz/#/site/TCS/datasources</w:t>
               </w:r>
@@ -374,11 +521,19 @@
       <w:tr>
         <w:tc>
           <w:tcPr>
-            <w:tcW w:w="1271" w:type="dxa"/>
-          </w:tcPr>
-          <w:p>
+            <w:tcW w:w="1558" w:type="dxa"/>
+          </w:tcPr>
+          <w:p>
+            <w:pPr>
+              <w:rPr>
+                <w:rFonts w:cstheme="minorHAnsi"/>
+              </w:rPr>
+            </w:pPr>
             <w:proofErr w:type="spellStart"/>
             <w:r>
+              <w:rPr>
+                <w:rFonts w:cstheme="minorHAnsi"/>
+              </w:rPr>
               <w:t>Solr</w:t>
             </w:r>
             <w:proofErr w:type="spellEnd"/>
@@ -386,23 +541,37 @@
         </w:tc>
         <w:tc>
           <w:tcPr>
-            <w:tcW w:w="1399" w:type="dxa"/>
-          </w:tcPr>
-          <w:p>
-            <w:r>
+            <w:tcW w:w="1713" w:type="dxa"/>
+          </w:tcPr>
+          <w:p>
+            <w:pPr>
+              <w:rPr>
+                <w:rFonts w:cstheme="minorHAnsi"/>
+              </w:rPr>
+            </w:pPr>
+            <w:r>
+              <w:rPr>
+                <w:rFonts w:cstheme="minorHAnsi"/>
+              </w:rPr>
               <w:t>STG</w:t>
             </w:r>
           </w:p>
         </w:tc>
         <w:tc>
           <w:tcPr>
-            <w:tcW w:w="4963" w:type="dxa"/>
-          </w:tcPr>
-          <w:p>
-            <w:hyperlink r:id="rId11" w:history="1">
+            <w:tcW w:w="6079" w:type="dxa"/>
+          </w:tcPr>
+          <w:p>
+            <w:pPr>
+              <w:rPr>
+                <w:rFonts w:cstheme="minorHAnsi"/>
+              </w:rPr>
+            </w:pPr>
+            <w:hyperlink r:id="rId11" w:anchor="/" w:history="1">
               <w:r>
                 <w:rPr>
                   <w:rStyle w:val="Hyperlink"/>
+                  <w:rFonts w:cstheme="minorHAnsi"/>
                 </w:rPr>
                 <w:t>http://usnencpl091.nmcorp.nissan.biz:8983/solr/#/</w:t>
               </w:r>
@@ -413,33 +582,55 @@
       <w:tr>
         <w:tc>
           <w:tcPr>
-            <w:tcW w:w="1271" w:type="dxa"/>
-          </w:tcPr>
-          <w:p>
-            <w:r>
+            <w:tcW w:w="1558" w:type="dxa"/>
+          </w:tcPr>
+          <w:p>
+            <w:pPr>
+              <w:rPr>
+                <w:rFonts w:cstheme="minorHAnsi"/>
+              </w:rPr>
+            </w:pPr>
+            <w:r>
+              <w:rPr>
+                <w:rFonts w:cstheme="minorHAnsi"/>
+              </w:rPr>
               <w:t>EQUIP</w:t>
             </w:r>
           </w:p>
         </w:tc>
         <w:tc>
           <w:tcPr>
-            <w:tcW w:w="1399" w:type="dxa"/>
-          </w:tcPr>
-          <w:p>
-            <w:r>
+            <w:tcW w:w="1713" w:type="dxa"/>
+          </w:tcPr>
+          <w:p>
+            <w:pPr>
+              <w:rPr>
+                <w:rFonts w:cstheme="minorHAnsi"/>
+              </w:rPr>
+            </w:pPr>
+            <w:r>
+              <w:rPr>
+                <w:rFonts w:cstheme="minorHAnsi"/>
+              </w:rPr>
               <w:t>PRD</w:t>
             </w:r>
           </w:p>
         </w:tc>
         <w:tc>
           <w:tcPr>
-            <w:tcW w:w="4963" w:type="dxa"/>
-          </w:tcPr>
-          <w:p>
+            <w:tcW w:w="6079" w:type="dxa"/>
+          </w:tcPr>
+          <w:p>
+            <w:pPr>
+              <w:rPr>
+                <w:rFonts w:cstheme="minorHAnsi"/>
+              </w:rPr>
+            </w:pPr>
             <w:hyperlink r:id="rId12" w:history="1">
               <w:r>
                 <w:rPr>
                   <w:rStyle w:val="Hyperlink"/>
+                  <w:rFonts w:cstheme="minorHAnsi"/>
                 </w:rPr>
                 <w:t>https://datamgtanalytics.na.nissan.biz/</w:t>
               </w:r>
@@ -448,92 +639,188 @@
         </w:tc>
       </w:tr>
       <w:tr>
-        <w:trPr>
-          <w:trHeight w:val="20"/>
-        </w:trPr>
-        <w:tc>
-          <w:tcPr>
-            <w:tcW w:w="1271" w:type="dxa"/>
-          </w:tcPr>
-          <w:p>
-            <w:r>
-              <w:t>Confluence</w:t>
-            </w:r>
-          </w:p>
-        </w:tc>
-        <w:tc>
-          <w:tcPr>
-            <w:tcW w:w="1399" w:type="dxa"/>
-          </w:tcPr>
-          <w:p/>
-        </w:tc>
-        <w:tc>
-          <w:tcPr>
-            <w:tcW w:w="4963" w:type="dxa"/>
-          </w:tcPr>
-          <w:p>
+        <w:tc>
+          <w:tcPr>
+            <w:tcW w:w="1558" w:type="dxa"/>
+          </w:tcPr>
+          <w:p>
+            <w:pPr>
+              <w:rPr>
+                <w:rFonts w:cstheme="minorHAnsi"/>
+              </w:rPr>
+            </w:pPr>
+            <w:r>
+              <w:rPr>
+                <w:rFonts w:cstheme="minorHAnsi"/>
+              </w:rPr>
+              <w:t>EQUIP</w:t>
+            </w:r>
+          </w:p>
+        </w:tc>
+        <w:tc>
+          <w:tcPr>
+            <w:tcW w:w="1713" w:type="dxa"/>
+          </w:tcPr>
+          <w:p>
+            <w:pPr>
+              <w:rPr>
+                <w:rFonts w:cstheme="minorHAnsi"/>
+              </w:rPr>
+            </w:pPr>
+            <w:r>
+              <w:rPr>
+                <w:rFonts w:cstheme="minorHAnsi"/>
+              </w:rPr>
+              <w:t>STG</w:t>
+            </w:r>
+          </w:p>
+        </w:tc>
+        <w:tc>
+          <w:tcPr>
+            <w:tcW w:w="6079" w:type="dxa"/>
+          </w:tcPr>
+          <w:p>
+            <w:pPr>
+              <w:rPr>
+                <w:rFonts w:cstheme="minorHAnsi"/>
+              </w:rPr>
+            </w:pPr>
             <w:hyperlink r:id="rId13" w:history="1">
               <w:r>
                 <w:rPr>
                   <w:rStyle w:val="Hyperlink"/>
+                  <w:rFonts w:cstheme="minorHAnsi"/>
                 </w:rPr>
-                <w:t>https://confluence.na.nissan.biz/</w:t>
+                <w:t>https://datamgtanalytics.stage.na.nissan.biz/</w:t>
               </w:r>
             </w:hyperlink>
           </w:p>
         </w:tc>
       </w:tr>
       <w:tr>
-        <w:trPr>
-          <w:trHeight w:val="20"/>
-        </w:trPr>
-        <w:tc>
-          <w:tcPr>
-            <w:tcW w:w="1271" w:type="dxa"/>
-          </w:tcPr>
-          <w:p>
-            <w:r>
-              <w:t>Jira</w:t>
-            </w:r>
-          </w:p>
-        </w:tc>
-        <w:tc>
-          <w:tcPr>
-            <w:tcW w:w="1399" w:type="dxa"/>
-          </w:tcPr>
-          <w:p>
-            <w:pPr>
-              <w:pStyle w:val="NormalWeb"/>
-              <w:spacing w:before="0" w:beforeAutospacing="0" w:after="160" w:afterAutospacing="0" w:line="259" w:lineRule="auto"/>
-              <w:rPr>
-                <w:rFonts w:ascii="Calibri" w:hAnsi="Calibri" w:cs="Calibri"/>
-                <w:color w:val="000000"/>
-                <w:sz w:val="22"/>
-                <w:szCs w:val="22"/>
-              </w:rPr>
-            </w:pPr>
-          </w:p>
-        </w:tc>
-        <w:tc>
-          <w:tcPr>
-            <w:tcW w:w="4963" w:type="dxa"/>
-          </w:tcPr>
-          <w:p>
-            <w:pPr>
-              <w:pStyle w:val="NormalWeb"/>
-              <w:spacing w:before="0" w:beforeAutospacing="0" w:after="160" w:afterAutospacing="0" w:line="259" w:lineRule="auto"/>
-              <w:rPr>
-                <w:rFonts w:ascii="Calibri" w:hAnsi="Calibri" w:cs="Calibri"/>
-                <w:color w:val="000000"/>
-                <w:sz w:val="22"/>
-                <w:szCs w:val="22"/>
-              </w:rPr>
-            </w:pPr>
-            <w:hyperlink r:id="rId14" w:tgtFrame="_blank" w:history="1">
+        <w:tc>
+          <w:tcPr>
+            <w:tcW w:w="1558" w:type="dxa"/>
+          </w:tcPr>
+          <w:p>
+            <w:pPr>
+              <w:rPr>
+                <w:rFonts w:cstheme="minorHAnsi"/>
+              </w:rPr>
+            </w:pPr>
+            <w:r>
+              <w:rPr>
+                <w:rFonts w:cstheme="minorHAnsi"/>
+              </w:rPr>
+              <w:t>Confluence</w:t>
+            </w:r>
+          </w:p>
+        </w:tc>
+        <w:tc>
+          <w:tcPr>
+            <w:tcW w:w="1713" w:type="dxa"/>
+          </w:tcPr>
+          <w:p>
+            <w:pPr>
+              <w:rPr>
+                <w:rFonts w:cstheme="minorHAnsi"/>
+              </w:rPr>
+            </w:pPr>
+          </w:p>
+        </w:tc>
+        <w:tc>
+          <w:tcPr>
+            <w:tcW w:w="6079" w:type="dxa"/>
+          </w:tcPr>
+          <w:p>
+            <w:pPr>
+              <w:rPr>
+                <w:rFonts w:cstheme="minorHAnsi"/>
+              </w:rPr>
+            </w:pPr>
+            <w:hyperlink r:id="rId14" w:history="1">
               <w:r>
                 <w:rPr>
                   <w:rStyle w:val="Hyperlink"/>
-                  <w:rFonts w:ascii="Calibri" w:hAnsi="Calibri" w:cs="Calibri"/>
+                  <w:rFonts w:cstheme="minorHAnsi"/>
+                </w:rPr>
+                <w:t>https://conflu</w:t>
+              </w:r>
+              <w:bookmarkStart w:id="0" w:name="_GoBack"/>
+              <w:bookmarkEnd w:id="0"/>
+              <w:r>
+                <w:rPr>
+                  <w:rStyle w:val="Hyperlink"/>
+                  <w:rFonts w:cstheme="minorHAnsi"/>
+                </w:rPr>
+                <w:t>ence.na.nissan.biz/</w:t>
+              </w:r>
+            </w:hyperlink>
+          </w:p>
+        </w:tc>
+      </w:tr>
+      <w:tr>
+        <w:tc>
+          <w:tcPr>
+            <w:tcW w:w="1558" w:type="dxa"/>
+          </w:tcPr>
+          <w:p>
+            <w:pPr>
+              <w:pStyle w:val="NormalWeb"/>
+              <w:spacing w:before="0" w:beforeAutospacing="0" w:after="0" w:afterAutospacing="0"/>
+              <w:rPr>
+                <w:rFonts w:asciiTheme="minorHAnsi" w:eastAsiaTheme="minorHAnsi" w:hAnsiTheme="minorHAnsi" w:cstheme="minorHAnsi"/>
+                <w:sz w:val="22"/>
+                <w:szCs w:val="22"/>
+              </w:rPr>
+            </w:pPr>
+            <w:r>
+              <w:rPr>
+                <w:rFonts w:asciiTheme="minorHAnsi" w:hAnsiTheme="minorHAnsi" w:cstheme="minorHAnsi"/>
+                <w:sz w:val="22"/>
+                <w:szCs w:val="22"/>
+              </w:rPr>
+              <w:t>Jira</w:t>
+            </w:r>
+          </w:p>
+        </w:tc>
+        <w:tc>
+          <w:tcPr>
+            <w:tcW w:w="1713" w:type="dxa"/>
+          </w:tcPr>
+          <w:p>
+            <w:pPr>
+              <w:pStyle w:val="NormalWeb"/>
+              <w:spacing w:before="0" w:beforeAutospacing="0" w:after="0" w:afterAutospacing="0"/>
+              <w:rPr>
+                <w:rFonts w:asciiTheme="minorHAnsi" w:hAnsiTheme="minorHAnsi" w:cstheme="minorHAnsi"/>
+                <w:color w:val="000000"/>
+                <w:sz w:val="22"/>
+                <w:szCs w:val="22"/>
+              </w:rPr>
+            </w:pPr>
+          </w:p>
+        </w:tc>
+        <w:tc>
+          <w:tcPr>
+            <w:tcW w:w="6079" w:type="dxa"/>
+          </w:tcPr>
+          <w:p>
+            <w:pPr>
+              <w:pStyle w:val="NormalWeb"/>
+              <w:spacing w:before="0" w:beforeAutospacing="0" w:after="0" w:afterAutospacing="0"/>
+              <w:rPr>
+                <w:rFonts w:asciiTheme="minorHAnsi" w:hAnsiTheme="minorHAnsi" w:cstheme="minorHAnsi"/>
+                <w:color w:val="000000"/>
+                <w:sz w:val="22"/>
+                <w:szCs w:val="22"/>
+              </w:rPr>
+            </w:pPr>
+            <w:hyperlink r:id="rId15" w:tgtFrame="_blank" w:history="1">
+              <w:r>
+                <w:rPr>
+                  <w:rStyle w:val="Hyperlink"/>
+                  <w:rFonts w:asciiTheme="minorHAnsi" w:hAnsiTheme="minorHAnsi" w:cstheme="minorHAnsi"/>
                   <w:sz w:val="22"/>
                   <w:szCs w:val="22"/>
                 </w:rPr>
@@ -544,55 +831,66 @@
         </w:tc>
       </w:tr>
       <w:tr>
-        <w:trPr>
-          <w:trHeight w:val="20"/>
-        </w:trPr>
-        <w:tc>
-          <w:tcPr>
-            <w:tcW w:w="1271" w:type="dxa"/>
-          </w:tcPr>
-          <w:p>
-            <w:r>
-              <w:t>Zoom</w:t>
-            </w:r>
-          </w:p>
-        </w:tc>
-        <w:tc>
-          <w:tcPr>
-            <w:tcW w:w="1399" w:type="dxa"/>
+        <w:tc>
+          <w:tcPr>
+            <w:tcW w:w="1558" w:type="dxa"/>
           </w:tcPr>
           <w:p>
             <w:pPr>
               <w:pStyle w:val="NormalWeb"/>
-              <w:spacing w:before="0" w:beforeAutospacing="0" w:after="160" w:afterAutospacing="0" w:line="259" w:lineRule="auto"/>
-              <w:rPr>
-                <w:rFonts w:asciiTheme="minorHAnsi" w:eastAsiaTheme="minorHAnsi" w:hAnsiTheme="minorHAnsi" w:cstheme="minorBidi"/>
+              <w:spacing w:before="0" w:beforeAutospacing="0" w:after="0" w:afterAutospacing="0"/>
+              <w:rPr>
+                <w:rFonts w:asciiTheme="minorHAnsi" w:eastAsiaTheme="minorHAnsi" w:hAnsiTheme="minorHAnsi" w:cstheme="minorHAnsi"/>
                 <w:sz w:val="22"/>
                 <w:szCs w:val="22"/>
               </w:rPr>
             </w:pPr>
-          </w:p>
-        </w:tc>
-        <w:tc>
-          <w:tcPr>
-            <w:tcW w:w="4963" w:type="dxa"/>
-          </w:tcPr>
-          <w:p>
-            <w:pPr>
-              <w:pStyle w:val="NormalWeb"/>
-              <w:spacing w:before="0" w:beforeAutospacing="0" w:after="160" w:afterAutospacing="0" w:line="259" w:lineRule="auto"/>
-              <w:rPr>
-                <w:rFonts w:ascii="Calibri" w:hAnsi="Calibri" w:cs="Calibri"/>
-                <w:color w:val="000000"/>
+            <w:r>
+              <w:rPr>
+                <w:rFonts w:asciiTheme="minorHAnsi" w:hAnsiTheme="minorHAnsi" w:cstheme="minorHAnsi"/>
                 <w:sz w:val="22"/>
                 <w:szCs w:val="22"/>
               </w:rPr>
-            </w:pPr>
-            <w:hyperlink r:id="rId15" w:history="1">
+              <w:t>Zoom</w:t>
+            </w:r>
+          </w:p>
+        </w:tc>
+        <w:tc>
+          <w:tcPr>
+            <w:tcW w:w="1713" w:type="dxa"/>
+          </w:tcPr>
+          <w:p>
+            <w:pPr>
+              <w:pStyle w:val="NormalWeb"/>
+              <w:spacing w:before="0" w:beforeAutospacing="0" w:after="0" w:afterAutospacing="0"/>
+              <w:rPr>
+                <w:rFonts w:asciiTheme="minorHAnsi" w:eastAsiaTheme="minorHAnsi" w:hAnsiTheme="minorHAnsi" w:cstheme="minorHAnsi"/>
+                <w:sz w:val="22"/>
+                <w:szCs w:val="22"/>
+              </w:rPr>
+            </w:pPr>
+          </w:p>
+        </w:tc>
+        <w:tc>
+          <w:tcPr>
+            <w:tcW w:w="6079" w:type="dxa"/>
+          </w:tcPr>
+          <w:p>
+            <w:pPr>
+              <w:pStyle w:val="NormalWeb"/>
+              <w:spacing w:before="0" w:beforeAutospacing="0" w:after="0" w:afterAutospacing="0"/>
+              <w:rPr>
+                <w:rFonts w:asciiTheme="minorHAnsi" w:hAnsiTheme="minorHAnsi" w:cstheme="minorHAnsi"/>
+                <w:color w:val="000000"/>
+                <w:sz w:val="22"/>
+                <w:szCs w:val="22"/>
+              </w:rPr>
+            </w:pPr>
+            <w:hyperlink r:id="rId16" w:history="1">
               <w:r>
                 <w:rPr>
                   <w:rStyle w:val="Hyperlink"/>
-                  <w:rFonts w:asciiTheme="minorHAnsi" w:eastAsiaTheme="minorHAnsi" w:hAnsiTheme="minorHAnsi" w:cstheme="minorBidi"/>
+                  <w:rFonts w:asciiTheme="minorHAnsi" w:eastAsiaTheme="minorHAnsi" w:hAnsiTheme="minorHAnsi" w:cstheme="minorHAnsi"/>
                   <w:sz w:val="22"/>
                   <w:szCs w:val="22"/>
                 </w:rPr>
@@ -603,16 +901,21 @@
         </w:tc>
       </w:tr>
       <w:tr>
-        <w:trPr>
-          <w:trHeight w:val="20"/>
-        </w:trPr>
-        <w:tc>
-          <w:tcPr>
-            <w:tcW w:w="1271" w:type="dxa"/>
-          </w:tcPr>
-          <w:p>
+        <w:tc>
+          <w:tcPr>
+            <w:tcW w:w="1558" w:type="dxa"/>
+          </w:tcPr>
+          <w:p>
+            <w:pPr>
+              <w:rPr>
+                <w:rFonts w:cstheme="minorHAnsi"/>
+              </w:rPr>
+            </w:pPr>
             <w:proofErr w:type="spellStart"/>
             <w:r>
+              <w:rPr>
+                <w:rFonts w:cstheme="minorHAnsi"/>
+              </w:rPr>
               <w:t>ServiceNow</w:t>
             </w:r>
             <w:proofErr w:type="spellEnd"/>
@@ -620,19 +923,31 @@
         </w:tc>
         <w:tc>
           <w:tcPr>
-            <w:tcW w:w="1399" w:type="dxa"/>
-          </w:tcPr>
-          <w:p/>
-        </w:tc>
-        <w:tc>
-          <w:tcPr>
-            <w:tcW w:w="4963" w:type="dxa"/>
-          </w:tcPr>
-          <w:p>
-            <w:hyperlink r:id="rId16" w:history="1">
+            <w:tcW w:w="1713" w:type="dxa"/>
+          </w:tcPr>
+          <w:p>
+            <w:pPr>
+              <w:rPr>
+                <w:rFonts w:cstheme="minorHAnsi"/>
+              </w:rPr>
+            </w:pPr>
+          </w:p>
+        </w:tc>
+        <w:tc>
+          <w:tcPr>
+            <w:tcW w:w="6079" w:type="dxa"/>
+          </w:tcPr>
+          <w:p>
+            <w:pPr>
+              <w:rPr>
+                <w:rFonts w:cstheme="minorHAnsi"/>
+              </w:rPr>
+            </w:pPr>
+            <w:hyperlink r:id="rId17" w:history="1">
               <w:r>
                 <w:rPr>
                   <w:rStyle w:val="Hyperlink"/>
+                  <w:rFonts w:cstheme="minorHAnsi"/>
                 </w:rPr>
                 <w:t>https://nnanissan.service-now.com/</w:t>
               </w:r>
@@ -669,7 +984,7 @@
                     <pic:cNvPicPr/>
                   </pic:nvPicPr>
                   <pic:blipFill>
-                    <a:blip r:embed="rId17"/>
+                    <a:blip r:embed="rId18"/>
                     <a:stretch>
                       <a:fillRect/>
                     </a:stretch>
@@ -928,16 +1243,7 @@
                 <w:rFonts w:ascii="Calibri" w:eastAsia="Times New Roman" w:hAnsi="Calibri" w:cs="Calibri"/>
                 <w:color w:val="000000"/>
               </w:rPr>
-              <w:t>TCS_ET</w:t>
-            </w:r>
-            <w:bookmarkStart w:id="0" w:name="_GoBack"/>
-            <w:bookmarkEnd w:id="0"/>
-            <w:r>
-              <w:rPr>
-                <w:rFonts w:ascii="Calibri" w:eastAsia="Times New Roman" w:hAnsi="Calibri" w:cs="Calibri"/>
-                <w:color w:val="000000"/>
-              </w:rPr>
-              <w:t>L</w:t>
+              <w:t>TCS_ETL</w:t>
             </w:r>
           </w:p>
         </w:tc>
@@ -1772,7 +2078,7 @@
                     <pic:cNvPicPr/>
                   </pic:nvPicPr>
                   <pic:blipFill>
-                    <a:blip r:embed="rId18"/>
+                    <a:blip r:embed="rId19"/>
                     <a:stretch>
                       <a:fillRect/>
                     </a:stretch>
@@ -1815,7 +2121,7 @@
                     <pic:cNvPicPr/>
                   </pic:nvPicPr>
                   <pic:blipFill>
-                    <a:blip r:embed="rId19"/>
+                    <a:blip r:embed="rId20"/>
                     <a:stretch>
                       <a:fillRect/>
                     </a:stretch>
@@ -1858,7 +2164,7 @@
                     <pic:cNvPicPr/>
                   </pic:nvPicPr>
                   <pic:blipFill>
-                    <a:blip r:embed="rId20"/>
+                    <a:blip r:embed="rId21"/>
                     <a:stretch>
                       <a:fillRect/>
                     </a:stretch>
@@ -1900,7 +2206,7 @@
                     <pic:cNvPicPr/>
                   </pic:nvPicPr>
                   <pic:blipFill>
-                    <a:blip r:embed="rId21"/>
+                    <a:blip r:embed="rId22"/>
                     <a:stretch>
                       <a:fillRect/>
                     </a:stretch>
@@ -1943,7 +2249,7 @@
                     <pic:cNvPicPr/>
                   </pic:nvPicPr>
                   <pic:blipFill>
-                    <a:blip r:embed="rId22"/>
+                    <a:blip r:embed="rId23"/>
                     <a:stretch>
                       <a:fillRect/>
                     </a:stretch>
@@ -2000,7 +2306,7 @@
                     <pic:cNvPicPr/>
                   </pic:nvPicPr>
                   <pic:blipFill>
-                    <a:blip r:embed="rId23"/>
+                    <a:blip r:embed="rId24"/>
                     <a:stretch>
                       <a:fillRect/>
                     </a:stretch>
@@ -2043,7 +2349,7 @@
                     <pic:cNvPicPr/>
                   </pic:nvPicPr>
                   <pic:blipFill>
-                    <a:blip r:embed="rId24"/>
+                    <a:blip r:embed="rId25"/>
                     <a:stretch>
                       <a:fillRect/>
                     </a:stretch>
@@ -2085,7 +2391,7 @@
                     <pic:cNvPicPr/>
                   </pic:nvPicPr>
                   <pic:blipFill>
-                    <a:blip r:embed="rId25"/>
+                    <a:blip r:embed="rId26"/>
                     <a:stretch>
                       <a:fillRect/>
                     </a:stretch>
@@ -2128,7 +2434,7 @@
                     <pic:cNvPicPr/>
                   </pic:nvPicPr>
                   <pic:blipFill>
-                    <a:blip r:embed="rId26"/>
+                    <a:blip r:embed="rId27"/>
                     <a:stretch>
                       <a:fillRect/>
                     </a:stretch>
@@ -2170,7 +2476,7 @@
                     <pic:cNvPicPr/>
                   </pic:nvPicPr>
                   <pic:blipFill>
-                    <a:blip r:embed="rId27"/>
+                    <a:blip r:embed="rId28"/>
                     <a:stretch>
                       <a:fillRect/>
                     </a:stretch>

</xml_diff>